<commit_message>
Info about Configuration of ML Server added (one-box and enterprise)
</commit_message>
<xml_diff>
--- a/Infos_zu_Tools/Info_MS-R-Server_und_ML-Server.docx
+++ b/Infos_zu_Tools/Info_MS-R-Server_und_ML-Server.docx
@@ -281,30 +281,14 @@
           <w:lang w:val="en-US"/>
         </w:rPr>
       </w:pPr>
-      <w:r>
-        <w:fldChar w:fldCharType="begin"/>
-      </w:r>
-      <w:r>
-        <w:rPr>
-          <w:lang w:val="en-US"/>
-        </w:rPr>
-        <w:instrText xml:space="preserve"> HYPERLINK "https://docs.microsoft.com/en-us/machine-learning-server/install/machine-learning-server-azure-vm-on-linux" </w:instrText>
-      </w:r>
-      <w:r>
-        <w:fldChar w:fldCharType="separate"/>
-      </w:r>
-      <w:r>
-        <w:rPr>
-          <w:lang w:val="en-US"/>
-        </w:rPr>
-        <w:t>Machine Learning Server as preconfigured Azure virtual machine on Linux</w:t>
-      </w:r>
-      <w:r>
-        <w:rPr>
-          <w:lang w:val="en-US"/>
-        </w:rPr>
-        <w:fldChar w:fldCharType="end"/>
-      </w:r>
+      <w:hyperlink r:id="rId5" w:history="1">
+        <w:r>
+          <w:rPr>
+            <w:lang w:val="en-US"/>
+          </w:rPr>
+          <w:t>Machine Learning Server as preconfigured Azure virtual machine on Linux</w:t>
+        </w:r>
+      </w:hyperlink>
     </w:p>
     <w:p>
       <w:pPr>
@@ -317,36 +301,14 @@
           <w:lang w:val="en-US"/>
         </w:rPr>
       </w:pPr>
-      <w:r>
-        <w:fldChar w:fldCharType="begin"/>
-      </w:r>
-      <w:r>
-        <w:rPr>
-          <w:lang w:val="en-US"/>
-        </w:rPr>
-        <w:instrText xml:space="preserve"> HYPERLINK "https://docs.microsoft.com/en-us/sql/advanced-ana</w:instrText>
-      </w:r>
-      <w:r>
-        <w:rPr>
-          <w:lang w:val="en-US"/>
-        </w:rPr>
-        <w:instrText xml:space="preserve">lytics/r/provision-the-r-server-only-sql-server-2016-enterprise-vm-on-azure" </w:instrText>
-      </w:r>
-      <w:r>
-        <w:fldChar w:fldCharType="separate"/>
-      </w:r>
-      <w:r>
-        <w:rPr>
-          <w:lang w:val="en-US"/>
-        </w:rPr>
-        <w:t>Machine Learning Server as preconfigured Azure virtual machine on Windows</w:t>
-      </w:r>
-      <w:r>
-        <w:rPr>
-          <w:lang w:val="en-US"/>
-        </w:rPr>
-        <w:fldChar w:fldCharType="end"/>
-      </w:r>
+      <w:hyperlink r:id="rId6" w:history="1">
+        <w:r>
+          <w:rPr>
+            <w:lang w:val="en-US"/>
+          </w:rPr>
+          <w:t>Machine Learning Server as preconfigured Azure virtual machine on Windows</w:t>
+        </w:r>
+      </w:hyperlink>
     </w:p>
     <w:p>
       <w:pPr>
@@ -359,36 +321,14 @@
           <w:lang w:val="en-US"/>
         </w:rPr>
       </w:pPr>
-      <w:r>
-        <w:fldChar w:fldCharType="begin"/>
-      </w:r>
-      <w:r>
-        <w:rPr>
-          <w:lang w:val="en-US"/>
-        </w:rPr>
-        <w:instrText xml:space="preserve"> HYPERLINK "https://docs.microsoft.com/en-us/machine-learning-server/install/machine-learning-server-o</w:instrText>
-      </w:r>
-      <w:r>
-        <w:rPr>
-          <w:lang w:val="en-US"/>
-        </w:rPr>
-        <w:instrText xml:space="preserve">n-azure-hdinsight" </w:instrText>
-      </w:r>
-      <w:r>
-        <w:fldChar w:fldCharType="separate"/>
-      </w:r>
-      <w:r>
-        <w:rPr>
-          <w:lang w:val="en-US"/>
-        </w:rPr>
-        <w:t>Machine Learning Server on Azure HDInsight</w:t>
-      </w:r>
-      <w:r>
-        <w:rPr>
-          <w:lang w:val="en-US"/>
-        </w:rPr>
-        <w:fldChar w:fldCharType="end"/>
-      </w:r>
+      <w:hyperlink r:id="rId7" w:history="1">
+        <w:r>
+          <w:rPr>
+            <w:lang w:val="en-US"/>
+          </w:rPr>
+          <w:t>Machine Learning Server on Azure HDInsight</w:t>
+        </w:r>
+      </w:hyperlink>
       <w:r>
         <w:rPr>
           <w:lang w:val="en-US"/>
@@ -407,30 +347,14 @@
           <w:lang w:val="en-US"/>
         </w:rPr>
       </w:pPr>
-      <w:r>
-        <w:fldChar w:fldCharType="begin"/>
-      </w:r>
-      <w:r>
-        <w:rPr>
-          <w:lang w:val="en-US"/>
-        </w:rPr>
-        <w:instrText xml:space="preserve"> HYPERLINK "https://docs.microsoft.com/en-us/machine-learning-server/install/r-server-vm-data-science" </w:instrText>
-      </w:r>
-      <w:r>
-        <w:fldChar w:fldCharType="separate"/>
-      </w:r>
-      <w:r>
-        <w:rPr>
-          <w:lang w:val="en-US"/>
-        </w:rPr>
-        <w:t>R Server on the Microsoft Data Science Virtual Machine</w:t>
-      </w:r>
-      <w:r>
-        <w:rPr>
-          <w:lang w:val="en-US"/>
-        </w:rPr>
-        <w:fldChar w:fldCharType="end"/>
-      </w:r>
+      <w:hyperlink r:id="rId8" w:history="1">
+        <w:r>
+          <w:rPr>
+            <w:lang w:val="en-US"/>
+          </w:rPr>
+          <w:t>R Server on the Microsoft Data Science Virtual Machine</w:t>
+        </w:r>
+      </w:hyperlink>
       <w:r>
         <w:rPr>
           <w:lang w:val="en-US"/>
@@ -511,21 +435,12 @@
         </w:rPr>
         <w:t xml:space="preserve"> for high performance analytics. R Client </w:t>
       </w:r>
-      <w:proofErr w:type="gramStart"/>
       <w:r>
         <w:rPr>
           <w:highlight w:val="yellow"/>
           <w:lang w:val="en-US"/>
         </w:rPr>
-        <w:t>is built</w:t>
-      </w:r>
-      <w:proofErr w:type="gramEnd"/>
-      <w:r>
-        <w:rPr>
-          <w:highlight w:val="yellow"/>
-          <w:lang w:val="en-US"/>
-        </w:rPr>
-        <w:t xml:space="preserve"> on top of Microsoft R Open</w:t>
+        <w:t>is built on top of Microsoft R Open</w:t>
       </w:r>
       <w:r>
         <w:rPr>
@@ -533,7 +448,7 @@
         </w:rPr>
         <w:t xml:space="preserve"> so you can use any open source R packages to build your analytics. Additionally, R Client introduces the </w:t>
       </w:r>
-      <w:hyperlink r:id="rId5" w:history="1">
+      <w:hyperlink r:id="rId9" w:history="1">
         <w:r>
           <w:rPr>
             <w:rStyle w:val="Hyperlink"/>
@@ -589,21 +504,7 @@
         <w:rPr>
           <w:lang w:val="en-US"/>
         </w:rPr>
-        <w:t xml:space="preserve"> functions, but there are some constraints. On its own, the data to be processed must fit in local memory, and processing </w:t>
-      </w:r>
-      <w:proofErr w:type="gramStart"/>
-      <w:r>
-        <w:rPr>
-          <w:lang w:val="en-US"/>
-        </w:rPr>
-        <w:t>is capped</w:t>
-      </w:r>
-      <w:proofErr w:type="gramEnd"/>
-      <w:r>
-        <w:rPr>
-          <w:lang w:val="en-US"/>
-        </w:rPr>
-        <w:t xml:space="preserve"> at two threads for </w:t>
+        <w:t xml:space="preserve"> functions, but there are some constraints. On its own, the data to be processed must fit in local memory, and processing is capped at two threads for </w:t>
       </w:r>
       <w:proofErr w:type="spellStart"/>
       <w:r>
@@ -654,7 +555,7 @@
         </w:rPr>
         <w:t xml:space="preserve">) to a production instance of Microsoft R Server (or R Server) such as </w:t>
       </w:r>
-      <w:hyperlink r:id="rId6" w:history="1">
+      <w:hyperlink r:id="rId10" w:history="1">
         <w:r>
           <w:rPr>
             <w:rStyle w:val="Hyperlink"/>
@@ -702,7 +603,7 @@
         </w:rPr>
         <w:t xml:space="preserve"> by running your code remotely using </w:t>
       </w:r>
-      <w:hyperlink r:id="rId7" w:history="1">
+      <w:hyperlink r:id="rId11" w:history="1">
         <w:proofErr w:type="spellStart"/>
         <w:proofErr w:type="gramStart"/>
         <w:r>
@@ -782,21 +683,7 @@
         <w:rPr>
           <w:lang w:val="en-US"/>
         </w:rPr>
-        <w:t xml:space="preserve">The ability to switch a compute context means that you can push execution to an interpreter on another machine. Local is the default. Switching to a remote compute context </w:t>
-      </w:r>
-      <w:proofErr w:type="gramStart"/>
-      <w:r>
-        <w:rPr>
-          <w:lang w:val="en-US"/>
-        </w:rPr>
-        <w:t>is typically done</w:t>
-      </w:r>
-      <w:proofErr w:type="gramEnd"/>
-      <w:r>
-        <w:rPr>
-          <w:lang w:val="en-US"/>
-        </w:rPr>
-        <w:t xml:space="preserve"> to get better performance</w:t>
+        <w:t>The ability to switch a compute context means that you can push execution to an interpreter on another machine. Local is the default. Switching to a remote compute context is typically done to get better performance</w:t>
       </w:r>
     </w:p>
     <w:p>
@@ -864,7 +751,7 @@
         </w:rPr>
         <w:t xml:space="preserve">R support includes </w:t>
       </w:r>
-      <w:hyperlink r:id="rId8" w:history="1">
+      <w:hyperlink r:id="rId12" w:history="1">
         <w:r>
           <w:rPr>
             <w:rStyle w:val="Hyperlink"/>
@@ -877,21 +764,7 @@
         <w:rPr>
           <w:lang w:val="en-US"/>
         </w:rPr>
-        <w:t xml:space="preserve">, which </w:t>
-      </w:r>
-      <w:proofErr w:type="gramStart"/>
-      <w:r>
-        <w:rPr>
-          <w:lang w:val="en-US"/>
-        </w:rPr>
-        <w:t>is based</w:t>
-      </w:r>
-      <w:proofErr w:type="gramEnd"/>
-      <w:r>
-        <w:rPr>
-          <w:lang w:val="en-US"/>
-        </w:rPr>
-        <w:t xml:space="preserve"> on R-3.4.1. Python support is based on Anaconda 4.2 over Python 3.5</w:t>
+        <w:t>, which is based on R-3.4.1. Python support is based on Anaconda 4.2 over Python 3.5</w:t>
       </w:r>
     </w:p>
     <w:p>
@@ -1297,33 +1170,7 @@
           <w:szCs w:val="22"/>
           <w:lang w:val="en-US" w:eastAsia="en-US"/>
         </w:rPr>
-        <w:t xml:space="preserve">(breakdown of a complicated computation into pieces that can be performed independently, while maintaining a framework that allows for the results of those independent computations to be pulled together to create the </w:t>
-      </w:r>
-      <w:proofErr w:type="gramStart"/>
-      <w:r>
-        <w:rPr>
-          <w:rFonts w:asciiTheme="minorHAnsi" w:eastAsiaTheme="minorHAnsi" w:hAnsiTheme="minorHAnsi" w:cstheme="minorBidi"/>
-          <w:b w:val="0"/>
-          <w:bCs w:val="0"/>
-          <w:kern w:val="0"/>
-          <w:sz w:val="22"/>
-          <w:szCs w:val="22"/>
-          <w:lang w:val="en-US" w:eastAsia="en-US"/>
-        </w:rPr>
-        <w:t>final result</w:t>
-      </w:r>
-      <w:proofErr w:type="gramEnd"/>
-      <w:r>
-        <w:rPr>
-          <w:rFonts w:asciiTheme="minorHAnsi" w:eastAsiaTheme="minorHAnsi" w:hAnsiTheme="minorHAnsi" w:cstheme="minorBidi"/>
-          <w:b w:val="0"/>
-          <w:bCs w:val="0"/>
-          <w:kern w:val="0"/>
-          <w:sz w:val="22"/>
-          <w:szCs w:val="22"/>
-          <w:lang w:val="en-US" w:eastAsia="en-US"/>
-        </w:rPr>
-        <w:t>.)</w:t>
+        <w:t>(breakdown of a complicated computation into pieces that can be performed independently, while maintaining a framework that allows for the results of those independent computations to be pulled together to create the final result.)</w:t>
       </w:r>
     </w:p>
     <w:p>
@@ -1384,7 +1231,7 @@
           <w:szCs w:val="22"/>
           <w:lang w:val="en-US" w:eastAsia="en-US"/>
         </w:rPr>
-        <w:t xml:space="preserve">R and Python code and models </w:t>
+        <w:t xml:space="preserve">R and Python code and models can be deployed as web services. </w:t>
       </w:r>
       <w:proofErr w:type="gramStart"/>
       <w:r>
@@ -1397,7 +1244,7 @@
           <w:szCs w:val="22"/>
           <w:lang w:val="en-US" w:eastAsia="en-US"/>
         </w:rPr>
-        <w:t>can be deployed</w:t>
+        <w:t>models</w:t>
       </w:r>
       <w:proofErr w:type="gramEnd"/>
       <w:r>
@@ -1410,7 +1257,69 @@
           <w:szCs w:val="22"/>
           <w:lang w:val="en-US" w:eastAsia="en-US"/>
         </w:rPr>
-        <w:t xml:space="preserve"> as web services. </w:t>
+        <w:t xml:space="preserve"> and code can be accessed and consumed in R, Python, programmatically using REST APIs, or using Swagger generated client libraries. Web services can be deployed from one platform and consumed on another. They can be consumed </w:t>
+      </w:r>
+      <w:r>
+        <w:rPr>
+          <w:rFonts w:asciiTheme="minorHAnsi" w:eastAsiaTheme="minorHAnsi" w:hAnsiTheme="minorHAnsi" w:cstheme="minorBidi"/>
+          <w:b w:val="0"/>
+          <w:bCs w:val="0"/>
+          <w:kern w:val="0"/>
+          <w:sz w:val="22"/>
+          <w:szCs w:val="22"/>
+          <w:lang w:val="en-US" w:eastAsia="en-US"/>
+        </w:rPr>
+        <w:t xml:space="preserve">by authenticated users </w:t>
+      </w:r>
+      <w:r>
+        <w:rPr>
+          <w:rFonts w:asciiTheme="minorHAnsi" w:eastAsiaTheme="minorHAnsi" w:hAnsiTheme="minorHAnsi" w:cstheme="minorBidi"/>
+          <w:b w:val="0"/>
+          <w:bCs w:val="0"/>
+          <w:kern w:val="0"/>
+          <w:sz w:val="22"/>
+          <w:szCs w:val="22"/>
+          <w:lang w:val="en-US" w:eastAsia="en-US"/>
+        </w:rPr>
+        <w:t xml:space="preserve">synchronously, in </w:t>
+      </w:r>
+      <w:proofErr w:type="spellStart"/>
+      <w:r>
+        <w:rPr>
+          <w:rFonts w:asciiTheme="minorHAnsi" w:eastAsiaTheme="minorHAnsi" w:hAnsiTheme="minorHAnsi" w:cstheme="minorBidi"/>
+          <w:b w:val="0"/>
+          <w:bCs w:val="0"/>
+          <w:kern w:val="0"/>
+          <w:sz w:val="22"/>
+          <w:szCs w:val="22"/>
+          <w:lang w:val="en-US" w:eastAsia="en-US"/>
+        </w:rPr>
+        <w:t>realtime</w:t>
+      </w:r>
+      <w:proofErr w:type="spellEnd"/>
+      <w:r>
+        <w:rPr>
+          <w:rFonts w:asciiTheme="minorHAnsi" w:eastAsiaTheme="minorHAnsi" w:hAnsiTheme="minorHAnsi" w:cstheme="minorBidi"/>
+          <w:b w:val="0"/>
+          <w:bCs w:val="0"/>
+          <w:kern w:val="0"/>
+          <w:sz w:val="22"/>
+          <w:szCs w:val="22"/>
+          <w:lang w:val="en-US" w:eastAsia="en-US"/>
+        </w:rPr>
+        <w:t xml:space="preserve">, or in batch mode. </w:t>
+      </w:r>
+      <w:r>
+        <w:rPr>
+          <w:rFonts w:asciiTheme="minorHAnsi" w:eastAsiaTheme="minorHAnsi" w:hAnsiTheme="minorHAnsi" w:cstheme="minorBidi"/>
+          <w:b w:val="0"/>
+          <w:bCs w:val="0"/>
+          <w:kern w:val="0"/>
+          <w:sz w:val="22"/>
+          <w:szCs w:val="22"/>
+          <w:lang w:val="en-US" w:eastAsia="en-US"/>
+        </w:rPr>
+        <w:t xml:space="preserve">You can consume directly in R or Python, using APIs, or in your preferred language via Swagger. </w:t>
       </w:r>
       <w:proofErr w:type="gramStart"/>
       <w:r>
@@ -1423,7 +1332,7 @@
           <w:szCs w:val="22"/>
           <w:lang w:val="en-US" w:eastAsia="en-US"/>
         </w:rPr>
-        <w:t>models</w:t>
+        <w:t>by</w:t>
       </w:r>
       <w:proofErr w:type="gramEnd"/>
       <w:r>
@@ -1436,146 +1345,6 @@
           <w:szCs w:val="22"/>
           <w:lang w:val="en-US" w:eastAsia="en-US"/>
         </w:rPr>
-        <w:t xml:space="preserve"> and code can be accessed and consumed in R, Python, programmatically using REST APIs, or using Swagger generated client libraries. Web services </w:t>
-      </w:r>
-      <w:proofErr w:type="gramStart"/>
-      <w:r>
-        <w:rPr>
-          <w:rFonts w:asciiTheme="minorHAnsi" w:eastAsiaTheme="minorHAnsi" w:hAnsiTheme="minorHAnsi" w:cstheme="minorBidi"/>
-          <w:b w:val="0"/>
-          <w:bCs w:val="0"/>
-          <w:kern w:val="0"/>
-          <w:sz w:val="22"/>
-          <w:szCs w:val="22"/>
-          <w:lang w:val="en-US" w:eastAsia="en-US"/>
-        </w:rPr>
-        <w:t>can be deployed from one platform and consumed on another</w:t>
-      </w:r>
-      <w:proofErr w:type="gramEnd"/>
-      <w:r>
-        <w:rPr>
-          <w:rFonts w:asciiTheme="minorHAnsi" w:eastAsiaTheme="minorHAnsi" w:hAnsiTheme="minorHAnsi" w:cstheme="minorBidi"/>
-          <w:b w:val="0"/>
-          <w:bCs w:val="0"/>
-          <w:kern w:val="0"/>
-          <w:sz w:val="22"/>
-          <w:szCs w:val="22"/>
-          <w:lang w:val="en-US" w:eastAsia="en-US"/>
-        </w:rPr>
-        <w:t xml:space="preserve">. </w:t>
-      </w:r>
-      <w:proofErr w:type="gramStart"/>
-      <w:r>
-        <w:rPr>
-          <w:rFonts w:asciiTheme="minorHAnsi" w:eastAsiaTheme="minorHAnsi" w:hAnsiTheme="minorHAnsi" w:cstheme="minorBidi"/>
-          <w:b w:val="0"/>
-          <w:bCs w:val="0"/>
-          <w:kern w:val="0"/>
-          <w:sz w:val="22"/>
-          <w:szCs w:val="22"/>
-          <w:lang w:val="en-US" w:eastAsia="en-US"/>
-        </w:rPr>
-        <w:t xml:space="preserve">They can be consumed </w:t>
-      </w:r>
-      <w:r>
-        <w:rPr>
-          <w:rFonts w:asciiTheme="minorHAnsi" w:eastAsiaTheme="minorHAnsi" w:hAnsiTheme="minorHAnsi" w:cstheme="minorBidi"/>
-          <w:b w:val="0"/>
-          <w:bCs w:val="0"/>
-          <w:kern w:val="0"/>
-          <w:sz w:val="22"/>
-          <w:szCs w:val="22"/>
-          <w:lang w:val="en-US" w:eastAsia="en-US"/>
-        </w:rPr>
-        <w:t>by authenticated users</w:t>
-      </w:r>
-      <w:proofErr w:type="gramEnd"/>
-      <w:r>
-        <w:rPr>
-          <w:rFonts w:asciiTheme="minorHAnsi" w:eastAsiaTheme="minorHAnsi" w:hAnsiTheme="minorHAnsi" w:cstheme="minorBidi"/>
-          <w:b w:val="0"/>
-          <w:bCs w:val="0"/>
-          <w:kern w:val="0"/>
-          <w:sz w:val="22"/>
-          <w:szCs w:val="22"/>
-          <w:lang w:val="en-US" w:eastAsia="en-US"/>
-        </w:rPr>
-        <w:t xml:space="preserve"> </w:t>
-      </w:r>
-      <w:r>
-        <w:rPr>
-          <w:rFonts w:asciiTheme="minorHAnsi" w:eastAsiaTheme="minorHAnsi" w:hAnsiTheme="minorHAnsi" w:cstheme="minorBidi"/>
-          <w:b w:val="0"/>
-          <w:bCs w:val="0"/>
-          <w:kern w:val="0"/>
-          <w:sz w:val="22"/>
-          <w:szCs w:val="22"/>
-          <w:lang w:val="en-US" w:eastAsia="en-US"/>
-        </w:rPr>
-        <w:t xml:space="preserve">synchronously, in </w:t>
-      </w:r>
-      <w:proofErr w:type="spellStart"/>
-      <w:r>
-        <w:rPr>
-          <w:rFonts w:asciiTheme="minorHAnsi" w:eastAsiaTheme="minorHAnsi" w:hAnsiTheme="minorHAnsi" w:cstheme="minorBidi"/>
-          <w:b w:val="0"/>
-          <w:bCs w:val="0"/>
-          <w:kern w:val="0"/>
-          <w:sz w:val="22"/>
-          <w:szCs w:val="22"/>
-          <w:lang w:val="en-US" w:eastAsia="en-US"/>
-        </w:rPr>
-        <w:t>realtime</w:t>
-      </w:r>
-      <w:proofErr w:type="spellEnd"/>
-      <w:r>
-        <w:rPr>
-          <w:rFonts w:asciiTheme="minorHAnsi" w:eastAsiaTheme="minorHAnsi" w:hAnsiTheme="minorHAnsi" w:cstheme="minorBidi"/>
-          <w:b w:val="0"/>
-          <w:bCs w:val="0"/>
-          <w:kern w:val="0"/>
-          <w:sz w:val="22"/>
-          <w:szCs w:val="22"/>
-          <w:lang w:val="en-US" w:eastAsia="en-US"/>
-        </w:rPr>
-        <w:t xml:space="preserve">, or in batch mode. </w:t>
-      </w:r>
-      <w:r>
-        <w:rPr>
-          <w:rFonts w:asciiTheme="minorHAnsi" w:eastAsiaTheme="minorHAnsi" w:hAnsiTheme="minorHAnsi" w:cstheme="minorBidi"/>
-          <w:b w:val="0"/>
-          <w:bCs w:val="0"/>
-          <w:kern w:val="0"/>
-          <w:sz w:val="22"/>
-          <w:szCs w:val="22"/>
-          <w:lang w:val="en-US" w:eastAsia="en-US"/>
-        </w:rPr>
-        <w:t xml:space="preserve">You can consume directly in R or Python, using APIs, or in your preferred language via Swagger. </w:t>
-      </w:r>
-      <w:proofErr w:type="gramStart"/>
-      <w:r>
-        <w:rPr>
-          <w:rFonts w:asciiTheme="minorHAnsi" w:eastAsiaTheme="minorHAnsi" w:hAnsiTheme="minorHAnsi" w:cstheme="minorBidi"/>
-          <w:b w:val="0"/>
-          <w:bCs w:val="0"/>
-          <w:kern w:val="0"/>
-          <w:sz w:val="22"/>
-          <w:szCs w:val="22"/>
-          <w:lang w:val="en-US" w:eastAsia="en-US"/>
-        </w:rPr>
-        <w:t>by</w:t>
-      </w:r>
-      <w:proofErr w:type="gramEnd"/>
-      <w:r>
-        <w:rPr>
-          <w:rFonts w:asciiTheme="minorHAnsi" w:eastAsiaTheme="minorHAnsi" w:hAnsiTheme="minorHAnsi" w:cstheme="minorBidi"/>
-          <w:b w:val="0"/>
-          <w:bCs w:val="0"/>
-          <w:kern w:val="0"/>
-          <w:sz w:val="22"/>
-          <w:szCs w:val="22"/>
-          <w:lang w:val="en-US" w:eastAsia="en-US"/>
-        </w:rPr>
         <w:t xml:space="preserve"> providing them with the name and version of the web service. </w:t>
       </w:r>
       <w:r>
@@ -1600,7 +1369,7 @@
         </w:rPr>
         <w:t xml:space="preserve"> Before you can deploy and work with web services, you must have access to a Machine Learning Server instance </w:t>
       </w:r>
-      <w:hyperlink r:id="rId9" w:anchor="configure-server-for-operationalization" w:history="1">
+      <w:hyperlink r:id="rId13" w:anchor="configure-server-for-operationalization" w:history="1">
         <w:r>
           <w:rPr>
             <w:rFonts w:asciiTheme="minorHAnsi" w:eastAsiaTheme="minorHAnsi" w:hAnsiTheme="minorHAnsi" w:cstheme="minorBidi"/>
@@ -2023,7 +1792,7 @@
         </w:rPr>
         <w:t xml:space="preserve"> packages, see </w:t>
       </w:r>
-      <w:hyperlink r:id="rId10" w:history="1">
+      <w:hyperlink r:id="rId14" w:history="1">
         <w:r>
           <w:rPr>
             <w:rStyle w:val="Hyperlink"/>
@@ -2105,40 +1874,19 @@
           <w:lang w:val="en-US" w:eastAsia="en-US"/>
         </w:rPr>
       </w:pPr>
-      <w:r>
-        <w:fldChar w:fldCharType="begin"/>
-      </w:r>
-      <w:r>
-        <w:rPr>
-          <w:lang w:val="en-US"/>
-        </w:rPr>
-        <w:instrText xml:space="preserve"> HYPERLINK "https://docs.microsoft.com/en-us/machine-learning-server/operationalize/concept-operationalize-deploy-consume" </w:instrText>
-      </w:r>
-      <w:r>
-        <w:fldChar w:fldCharType="separate"/>
-      </w:r>
-      <w:r>
-        <w:rPr>
-          <w:rStyle w:val="Hyperlink"/>
-          <w:rFonts w:asciiTheme="minorHAnsi" w:eastAsiaTheme="minorHAnsi" w:hAnsiTheme="minorHAnsi" w:cstheme="minorBidi"/>
-          <w:b w:val="0"/>
-          <w:sz w:val="22"/>
-          <w:szCs w:val="22"/>
-          <w:lang w:val="en-US" w:eastAsia="en-US"/>
-        </w:rPr>
-        <w:t>https://docs.microsoft.com/en-us/machine-learning-server/operationalize/concept-operationalize-deploy-consume</w:t>
-      </w:r>
-      <w:r>
-        <w:rPr>
-          <w:rStyle w:val="Hyperlink"/>
-          <w:rFonts w:asciiTheme="minorHAnsi" w:eastAsiaTheme="minorHAnsi" w:hAnsiTheme="minorHAnsi" w:cstheme="minorBidi"/>
-          <w:b w:val="0"/>
-          <w:sz w:val="22"/>
-          <w:szCs w:val="22"/>
-          <w:lang w:val="en-US" w:eastAsia="en-US"/>
-        </w:rPr>
-        <w:fldChar w:fldCharType="end"/>
-      </w:r>
+      <w:hyperlink r:id="rId15" w:history="1">
+        <w:r>
+          <w:rPr>
+            <w:rStyle w:val="Hyperlink"/>
+            <w:rFonts w:asciiTheme="minorHAnsi" w:eastAsiaTheme="minorHAnsi" w:hAnsiTheme="minorHAnsi" w:cstheme="minorBidi"/>
+            <w:b w:val="0"/>
+            <w:sz w:val="22"/>
+            <w:szCs w:val="22"/>
+            <w:lang w:val="en-US" w:eastAsia="en-US"/>
+          </w:rPr>
+          <w:t>https://docs.microsoft.com/en-us/machine-learning-server/operationalize/concept-operationalize-deploy-consume</w:t>
+        </w:r>
+      </w:hyperlink>
     </w:p>
     <w:p>
       <w:pPr>
@@ -2161,7 +1909,7 @@
         </w:rPr>
         <w:t xml:space="preserve">Data scientists work locally with </w:t>
       </w:r>
-      <w:hyperlink r:id="rId11" w:history="1">
+      <w:hyperlink r:id="rId16" w:history="1">
         <w:r>
           <w:rPr>
             <w:rFonts w:asciiTheme="minorHAnsi" w:eastAsiaTheme="minorHAnsi" w:hAnsiTheme="minorHAnsi" w:cstheme="minorBidi"/>
@@ -2225,7 +1973,7 @@
         </w:rPr>
         <w:t xml:space="preserve">An R Server web service is an R code execution on the </w:t>
       </w:r>
-      <w:hyperlink r:id="rId12" w:anchor="configure-server-for-operationalization" w:history="1">
+      <w:hyperlink r:id="rId17" w:anchor="configure-server-for-operationalization" w:history="1">
         <w:r>
           <w:rPr>
             <w:rFonts w:asciiTheme="minorHAnsi" w:eastAsiaTheme="minorHAnsi" w:hAnsiTheme="minorHAnsi" w:cstheme="minorBidi"/>
@@ -2245,29 +1993,7 @@
           <w:szCs w:val="22"/>
           <w:lang w:val="en-US" w:eastAsia="en-US"/>
         </w:rPr>
-        <w:t xml:space="preserve"> . Each web service </w:t>
-      </w:r>
-      <w:proofErr w:type="gramStart"/>
-      <w:r>
-        <w:rPr>
-          <w:rFonts w:asciiTheme="minorHAnsi" w:eastAsiaTheme="minorHAnsi" w:hAnsiTheme="minorHAnsi" w:cstheme="minorBidi"/>
-          <w:b w:val="0"/>
-          <w:sz w:val="22"/>
-          <w:szCs w:val="22"/>
-          <w:lang w:val="en-US" w:eastAsia="en-US"/>
-        </w:rPr>
-        <w:t>is uniquely defined</w:t>
-      </w:r>
-      <w:proofErr w:type="gramEnd"/>
-      <w:r>
-        <w:rPr>
-          <w:rFonts w:asciiTheme="minorHAnsi" w:eastAsiaTheme="minorHAnsi" w:hAnsiTheme="minorHAnsi" w:cstheme="minorBidi"/>
-          <w:b w:val="0"/>
-          <w:sz w:val="22"/>
-          <w:szCs w:val="22"/>
-          <w:lang w:val="en-US" w:eastAsia="en-US"/>
-        </w:rPr>
-        <w:t xml:space="preserve"> by a name and version.</w:t>
+        <w:t xml:space="preserve"> . Each web service is uniquely defined by a name and version.</w:t>
       </w:r>
     </w:p>
     <w:p>
@@ -2311,68 +2037,20 @@
           <w:szCs w:val="22"/>
           <w:lang w:val="en-US" w:eastAsia="en-US"/>
         </w:rPr>
-        <w:t xml:space="preserve"> package provides functions for publishing and managing a web service that </w:t>
-      </w:r>
-      <w:proofErr w:type="gramStart"/>
-      <w:r>
-        <w:rPr>
-          <w:rFonts w:asciiTheme="minorHAnsi" w:eastAsiaTheme="minorHAnsi" w:hAnsiTheme="minorHAnsi" w:cstheme="minorBidi"/>
-          <w:b w:val="0"/>
-          <w:sz w:val="22"/>
-          <w:szCs w:val="22"/>
-          <w:lang w:val="en-US" w:eastAsia="en-US"/>
-        </w:rPr>
-        <w:t>is backed</w:t>
-      </w:r>
-      <w:proofErr w:type="gramEnd"/>
-      <w:r>
-        <w:rPr>
-          <w:rFonts w:asciiTheme="minorHAnsi" w:eastAsiaTheme="minorHAnsi" w:hAnsiTheme="minorHAnsi" w:cstheme="minorBidi"/>
-          <w:b w:val="0"/>
-          <w:sz w:val="22"/>
-          <w:szCs w:val="22"/>
-          <w:lang w:val="en-US" w:eastAsia="en-US"/>
-        </w:rPr>
-        <w:t xml:space="preserve"> by the R code block or script you provided. Anyone who wishes to consume the service must have </w:t>
-      </w:r>
-      <w:r>
-        <w:fldChar w:fldCharType="begin"/>
-      </w:r>
-      <w:r>
-        <w:rPr>
-          <w:lang w:val="en-US"/>
-        </w:rPr>
-        <w:instrText xml:space="preserve"> HYPERLINK "https://docs.microsoft.com/en-us/machine-lear</w:instrText>
-      </w:r>
-      <w:r>
-        <w:rPr>
-          <w:lang w:val="en-US"/>
-        </w:rPr>
-        <w:instrText xml:space="preserve">ning-server/operationalize/configure-authentication" </w:instrText>
-      </w:r>
-      <w:r>
-        <w:fldChar w:fldCharType="separate"/>
-      </w:r>
-      <w:r>
-        <w:rPr>
-          <w:rFonts w:asciiTheme="minorHAnsi" w:eastAsiaTheme="minorHAnsi" w:hAnsiTheme="minorHAnsi" w:cstheme="minorBidi"/>
-          <w:b w:val="0"/>
-          <w:sz w:val="22"/>
-          <w:szCs w:val="22"/>
-          <w:lang w:val="en-US" w:eastAsia="en-US"/>
-        </w:rPr>
-        <w:t>authenticated access</w:t>
-      </w:r>
-      <w:r>
-        <w:rPr>
-          <w:rFonts w:asciiTheme="minorHAnsi" w:eastAsiaTheme="minorHAnsi" w:hAnsiTheme="minorHAnsi" w:cstheme="minorBidi"/>
-          <w:b w:val="0"/>
-          <w:sz w:val="22"/>
-          <w:szCs w:val="22"/>
-          <w:lang w:val="en-US" w:eastAsia="en-US"/>
-        </w:rPr>
-        <w:fldChar w:fldCharType="end"/>
-      </w:r>
+        <w:t xml:space="preserve"> package provides functions for publishing and managing a web service that is backed by the R code block or script you provided. Anyone who wishes to consume the service must have </w:t>
+      </w:r>
+      <w:hyperlink r:id="rId18" w:history="1">
+        <w:r>
+          <w:rPr>
+            <w:rFonts w:asciiTheme="minorHAnsi" w:eastAsiaTheme="minorHAnsi" w:hAnsiTheme="minorHAnsi" w:cstheme="minorBidi"/>
+            <w:b w:val="0"/>
+            <w:sz w:val="22"/>
+            <w:szCs w:val="22"/>
+            <w:lang w:val="en-US" w:eastAsia="en-US"/>
+          </w:rPr>
+          <w:t>authenticated access</w:t>
+        </w:r>
+      </w:hyperlink>
       <w:r>
         <w:rPr>
           <w:rFonts w:asciiTheme="minorHAnsi" w:eastAsiaTheme="minorHAnsi" w:hAnsiTheme="minorHAnsi" w:cstheme="minorBidi"/>
@@ -2383,44 +2061,18 @@
         </w:rPr>
         <w:t xml:space="preserve"> to an instance of Microsoft R Server with its </w:t>
       </w:r>
-      <w:r>
-        <w:fldChar w:fldCharType="begin"/>
-      </w:r>
-      <w:r>
-        <w:rPr>
-          <w:lang w:val="en-US"/>
-        </w:rPr>
-        <w:instrText xml:space="preserve"> HYPERLINK "https://docs.microsoft.com/en-us/machine-learning-server/operationalize/configure-start-for-administrators" \l "configure</w:instrText>
-      </w:r>
-      <w:r>
-        <w:rPr>
-          <w:lang w:val="en-US"/>
-        </w:rPr>
-        <w:instrText xml:space="preserve">-server-for-operationalization" </w:instrText>
-      </w:r>
-      <w:r>
-        <w:fldChar w:fldCharType="separate"/>
-      </w:r>
-      <w:r>
-        <w:rPr>
-          <w:rFonts w:asciiTheme="minorHAnsi" w:eastAsiaTheme="minorHAnsi" w:hAnsiTheme="minorHAnsi" w:cstheme="minorBidi"/>
-          <w:b w:val="0"/>
-          <w:sz w:val="22"/>
-          <w:szCs w:val="22"/>
-          <w:lang w:val="en-US" w:eastAsia="en-US"/>
-        </w:rPr>
-        <w:t>operationalization feature configured</w:t>
-      </w:r>
-      <w:r>
-        <w:rPr>
-          <w:rFonts w:asciiTheme="minorHAnsi" w:eastAsiaTheme="minorHAnsi" w:hAnsiTheme="minorHAnsi" w:cstheme="minorBidi"/>
-          <w:b w:val="0"/>
-          <w:sz w:val="22"/>
-          <w:szCs w:val="22"/>
-          <w:lang w:val="en-US" w:eastAsia="en-US"/>
-        </w:rPr>
-        <w:fldChar w:fldCharType="end"/>
-      </w:r>
+      <w:hyperlink r:id="rId19" w:anchor="configure-server-for-operationalization" w:history="1">
+        <w:r>
+          <w:rPr>
+            <w:rFonts w:asciiTheme="minorHAnsi" w:eastAsiaTheme="minorHAnsi" w:hAnsiTheme="minorHAnsi" w:cstheme="minorBidi"/>
+            <w:b w:val="0"/>
+            <w:sz w:val="22"/>
+            <w:szCs w:val="22"/>
+            <w:lang w:val="en-US" w:eastAsia="en-US"/>
+          </w:rPr>
+          <w:t>operationalization feature configured</w:t>
+        </w:r>
+      </w:hyperlink>
       <w:r>
         <w:rPr>
           <w:rFonts w:asciiTheme="minorHAnsi" w:eastAsiaTheme="minorHAnsi" w:hAnsiTheme="minorHAnsi" w:cstheme="minorBidi"/>
@@ -2443,40 +2095,19 @@
           <w:lang w:val="en-US" w:eastAsia="en-US"/>
         </w:rPr>
       </w:pPr>
-      <w:r>
-        <w:fldChar w:fldCharType="begin"/>
-      </w:r>
-      <w:r>
-        <w:rPr>
-          <w:lang w:val="en-US"/>
-        </w:rPr>
-        <w:instrText xml:space="preserve"> HYPERLINK "https://docs.microsoft.com/en-us/machine-learning-server/operationalize/quickstart-publish-r-web-service" </w:instrText>
-      </w:r>
-      <w:r>
-        <w:fldChar w:fldCharType="separate"/>
-      </w:r>
-      <w:r>
-        <w:rPr>
-          <w:rStyle w:val="Hyperlink"/>
-          <w:rFonts w:asciiTheme="minorHAnsi" w:eastAsiaTheme="minorHAnsi" w:hAnsiTheme="minorHAnsi" w:cstheme="minorBidi"/>
-          <w:b w:val="0"/>
-          <w:sz w:val="22"/>
-          <w:szCs w:val="22"/>
-          <w:lang w:val="en-US" w:eastAsia="en-US"/>
-        </w:rPr>
-        <w:t>https://docs.microsoft.com/en-us/machine-learning-server/operationalize/quickstart-publish-r-web-service</w:t>
-      </w:r>
-      <w:r>
-        <w:rPr>
-          <w:rStyle w:val="Hyperlink"/>
-          <w:rFonts w:asciiTheme="minorHAnsi" w:eastAsiaTheme="minorHAnsi" w:hAnsiTheme="minorHAnsi" w:cstheme="minorBidi"/>
-          <w:b w:val="0"/>
-          <w:sz w:val="22"/>
-          <w:szCs w:val="22"/>
-          <w:lang w:val="en-US" w:eastAsia="en-US"/>
-        </w:rPr>
-        <w:fldChar w:fldCharType="end"/>
-      </w:r>
+      <w:hyperlink r:id="rId20" w:history="1">
+        <w:r>
+          <w:rPr>
+            <w:rStyle w:val="Hyperlink"/>
+            <w:rFonts w:asciiTheme="minorHAnsi" w:eastAsiaTheme="minorHAnsi" w:hAnsiTheme="minorHAnsi" w:cstheme="minorBidi"/>
+            <w:b w:val="0"/>
+            <w:sz w:val="22"/>
+            <w:szCs w:val="22"/>
+            <w:lang w:val="en-US" w:eastAsia="en-US"/>
+          </w:rPr>
+          <w:t>https://docs.microsoft.com/en-us/machine-learning-server/operationalize/quickstart-publish-r-web-service</w:t>
+        </w:r>
+      </w:hyperlink>
     </w:p>
     <w:p>
       <w:pPr>
@@ -2575,31 +2206,9 @@
           <w:szCs w:val="22"/>
           <w:lang w:val="en-US" w:eastAsia="en-US"/>
         </w:rPr>
-        <w:t xml:space="preserve">When you publish, update, or get a web service, an API instance </w:t>
-      </w:r>
-      <w:proofErr w:type="gramStart"/>
-      <w:r>
-        <w:rPr>
-          <w:rFonts w:asciiTheme="minorHAnsi" w:eastAsiaTheme="minorHAnsi" w:hAnsiTheme="minorHAnsi" w:cstheme="minorBidi"/>
-          <w:b w:val="0"/>
-          <w:sz w:val="22"/>
-          <w:szCs w:val="22"/>
-          <w:lang w:val="en-US" w:eastAsia="en-US"/>
-        </w:rPr>
-        <w:t>is returned</w:t>
-      </w:r>
-      <w:proofErr w:type="gramEnd"/>
-      <w:r>
-        <w:rPr>
-          <w:rFonts w:asciiTheme="minorHAnsi" w:eastAsiaTheme="minorHAnsi" w:hAnsiTheme="minorHAnsi" w:cstheme="minorBidi"/>
-          <w:b w:val="0"/>
-          <w:sz w:val="22"/>
-          <w:szCs w:val="22"/>
-          <w:lang w:val="en-US" w:eastAsia="en-US"/>
-        </w:rPr>
-        <w:t xml:space="preserve"> as an </w:t>
-      </w:r>
-      <w:hyperlink r:id="rId13" w:history="1">
+        <w:t xml:space="preserve">When you publish, update, or get a web service, an API instance is returned as an </w:t>
+      </w:r>
+      <w:hyperlink r:id="rId21" w:history="1">
         <w:r>
           <w:rPr>
             <w:rFonts w:asciiTheme="minorHAnsi" w:eastAsiaTheme="minorHAnsi" w:hAnsiTheme="minorHAnsi" w:cstheme="minorBidi"/>
@@ -2633,40 +2242,19 @@
           <w:lang w:val="en-US" w:eastAsia="en-US"/>
         </w:rPr>
       </w:pPr>
-      <w:r>
-        <w:fldChar w:fldCharType="begin"/>
-      </w:r>
-      <w:r>
-        <w:rPr>
-          <w:lang w:val="en-US"/>
-        </w:rPr>
-        <w:instrText xml:space="preserve"> HYPERLINK "https://docs.microsoft.com/en-us/machine-learning-server/operationalize/quickstart-publish-r-web-service" </w:instrText>
-      </w:r>
-      <w:r>
-        <w:fldChar w:fldCharType="separate"/>
-      </w:r>
-      <w:r>
-        <w:rPr>
-          <w:rStyle w:val="Hyperlink"/>
-          <w:rFonts w:asciiTheme="minorHAnsi" w:eastAsiaTheme="minorHAnsi" w:hAnsiTheme="minorHAnsi" w:cstheme="minorBidi"/>
-          <w:b w:val="0"/>
-          <w:sz w:val="22"/>
-          <w:szCs w:val="22"/>
-          <w:lang w:val="en-US" w:eastAsia="en-US"/>
-        </w:rPr>
-        <w:t>https://docs.microsoft.com/en-us/machine-learning-server/operationalize/quickstart-publish-r-web-service</w:t>
-      </w:r>
-      <w:r>
-        <w:rPr>
-          <w:rStyle w:val="Hyperlink"/>
-          <w:rFonts w:asciiTheme="minorHAnsi" w:eastAsiaTheme="minorHAnsi" w:hAnsiTheme="minorHAnsi" w:cstheme="minorBidi"/>
-          <w:b w:val="0"/>
-          <w:sz w:val="22"/>
-          <w:szCs w:val="22"/>
-          <w:lang w:val="en-US" w:eastAsia="en-US"/>
-        </w:rPr>
-        <w:fldChar w:fldCharType="end"/>
-      </w:r>
+      <w:hyperlink r:id="rId22" w:history="1">
+        <w:r>
+          <w:rPr>
+            <w:rStyle w:val="Hyperlink"/>
+            <w:rFonts w:asciiTheme="minorHAnsi" w:eastAsiaTheme="minorHAnsi" w:hAnsiTheme="minorHAnsi" w:cstheme="minorBidi"/>
+            <w:b w:val="0"/>
+            <w:sz w:val="22"/>
+            <w:szCs w:val="22"/>
+            <w:lang w:val="en-US" w:eastAsia="en-US"/>
+          </w:rPr>
+          <w:t>https://docs.microsoft.com/en-us/machine-learning-server/operationalize/quickstart-publish-r-web-service</w:t>
+        </w:r>
+      </w:hyperlink>
     </w:p>
     <w:p>
       <w:pPr>
@@ -2679,46 +2267,19 @@
           <w:lang w:val="en-US" w:eastAsia="en-US"/>
         </w:rPr>
       </w:pPr>
-      <w:r>
-        <w:fldChar w:fldCharType="begin"/>
-      </w:r>
-      <w:r>
-        <w:rPr>
-          <w:lang w:val="en-US"/>
-        </w:rPr>
-        <w:instrText xml:space="preserve"> HYPERLINK "https://docs.micro</w:instrText>
-      </w:r>
-      <w:r>
-        <w:rPr>
-          <w:lang w:val="en-US"/>
-        </w:rPr>
-        <w:instrText xml:space="preserve">soft.com/en-us/machine-learning-server/operationalize/how-to-consume-web-service-interact-in-r" </w:instrText>
-      </w:r>
-      <w:r>
-        <w:fldChar w:fldCharType="separate"/>
-      </w:r>
-      <w:r>
-        <w:rPr>
-          <w:rStyle w:val="Hyperlink"/>
-          <w:rFonts w:asciiTheme="minorHAnsi" w:eastAsiaTheme="minorHAnsi" w:hAnsiTheme="minorHAnsi" w:cstheme="minorBidi"/>
-          <w:b w:val="0"/>
-          <w:sz w:val="22"/>
-          <w:szCs w:val="22"/>
-          <w:lang w:val="en-US" w:eastAsia="en-US"/>
-        </w:rPr>
-        <w:t>https://docs.microsoft.com/en-us/machine-learning-server/operationalize/how-to-consume-web-service-interact-in-r</w:t>
-      </w:r>
-      <w:r>
-        <w:rPr>
-          <w:rStyle w:val="Hyperlink"/>
-          <w:rFonts w:asciiTheme="minorHAnsi" w:eastAsiaTheme="minorHAnsi" w:hAnsiTheme="minorHAnsi" w:cstheme="minorBidi"/>
-          <w:b w:val="0"/>
-          <w:sz w:val="22"/>
-          <w:szCs w:val="22"/>
-          <w:lang w:val="en-US" w:eastAsia="en-US"/>
-        </w:rPr>
-        <w:fldChar w:fldCharType="end"/>
-      </w:r>
+      <w:hyperlink r:id="rId23" w:history="1">
+        <w:r>
+          <w:rPr>
+            <w:rStyle w:val="Hyperlink"/>
+            <w:rFonts w:asciiTheme="minorHAnsi" w:eastAsiaTheme="minorHAnsi" w:hAnsiTheme="minorHAnsi" w:cstheme="minorBidi"/>
+            <w:b w:val="0"/>
+            <w:sz w:val="22"/>
+            <w:szCs w:val="22"/>
+            <w:lang w:val="en-US" w:eastAsia="en-US"/>
+          </w:rPr>
+          <w:t>https://docs.microsoft.com/en-us/machine-learning-server/operationalize/how-to-consume-web-service-interact-in-r</w:t>
+        </w:r>
+      </w:hyperlink>
     </w:p>
     <w:p>
       <w:pPr>
@@ -3010,7 +2571,7 @@
         </w:rPr>
         <w:t xml:space="preserve">as an authenticated user with an </w:t>
       </w:r>
-      <w:hyperlink r:id="rId14" w:anchor="authentication" w:history="1">
+      <w:hyperlink r:id="rId24" w:anchor="authentication" w:history="1">
         <w:r>
           <w:rPr>
             <w:rFonts w:asciiTheme="minorHAnsi" w:eastAsiaTheme="minorHAnsi" w:hAnsiTheme="minorHAnsi" w:cstheme="minorBidi"/>
@@ -3189,31 +2750,7 @@
           <w:szCs w:val="22"/>
           <w:lang w:val="en-US" w:eastAsia="en-US"/>
         </w:rPr>
-        <w:t xml:space="preserve">The goal of Swagger™ is to define a standard, language-agnostic interface to REST </w:t>
-      </w:r>
-      <w:proofErr w:type="gramStart"/>
-      <w:r>
-        <w:rPr>
-          <w:rFonts w:asciiTheme="minorHAnsi" w:eastAsiaTheme="minorHAnsi" w:hAnsiTheme="minorHAnsi" w:cstheme="minorBidi"/>
-          <w:bCs/>
-          <w:kern w:val="36"/>
-          <w:sz w:val="22"/>
-          <w:szCs w:val="22"/>
-          <w:lang w:val="en-US" w:eastAsia="en-US"/>
-        </w:rPr>
-        <w:t>APIs which</w:t>
-      </w:r>
-      <w:proofErr w:type="gramEnd"/>
-      <w:r>
-        <w:rPr>
-          <w:rFonts w:asciiTheme="minorHAnsi" w:eastAsiaTheme="minorHAnsi" w:hAnsiTheme="minorHAnsi" w:cstheme="minorBidi"/>
-          <w:bCs/>
-          <w:kern w:val="36"/>
-          <w:sz w:val="22"/>
-          <w:szCs w:val="22"/>
-          <w:lang w:val="en-US" w:eastAsia="en-US"/>
-        </w:rPr>
-        <w:t xml:space="preserve"> allows both humans and computers to discover and understand the capabilities of the service without access to source code, documentation, or through network traffic inspection. When properly defined via Swagger, a consumer can understand and interact with the remote service with a minimal amount of implementation logic. Similar to what interfaces have done for lower-level programming, Swagger removes the guesswork in calling the service.</w:t>
+        <w:t>The goal of Swagger™ is to define a standard, language-agnostic interface to REST APIs which allows both humans and computers to discover and understand the capabilities of the service without access to source code, documentation, or through network traffic inspection. When properly defined via Swagger, a consumer can understand and interact with the remote service with a minimal amount of implementation logic. Similar to what interfaces have done for lower-level programming, Swagger removes the guesswork in calling the service.</w:t>
       </w:r>
     </w:p>
     <w:p>
@@ -3256,32 +2793,15 @@
           <w:lang w:val="en-US"/>
         </w:rPr>
       </w:pPr>
-      <w:r>
-        <w:fldChar w:fldCharType="begin"/>
-      </w:r>
-      <w:r>
-        <w:rPr>
-          <w:lang w:val="en-US"/>
-        </w:rPr>
-        <w:instrText xml:space="preserve"> HYPERLINK "https://docs.microsoft.com/en-us/machine-learning-server/operationalize/concept-api" </w:instrText>
-      </w:r>
-      <w:r>
-        <w:fldChar w:fldCharType="separate"/>
-      </w:r>
-      <w:r>
-        <w:rPr>
-          <w:rStyle w:val="Hyperlink"/>
-          <w:lang w:val="en-US"/>
-        </w:rPr>
-        <w:t>https://docs.microsoft.com/en-us/machine-learning-server/operationalize/concept-api</w:t>
-      </w:r>
-      <w:r>
-        <w:rPr>
-          <w:rStyle w:val="Hyperlink"/>
-          <w:lang w:val="en-US"/>
-        </w:rPr>
-        <w:fldChar w:fldCharType="end"/>
-      </w:r>
+      <w:hyperlink r:id="rId25" w:history="1">
+        <w:r>
+          <w:rPr>
+            <w:rStyle w:val="Hyperlink"/>
+            <w:lang w:val="en-US"/>
+          </w:rPr>
+          <w:t>https://docs.microsoft.com/en-us/machine-learning-server/operationalize/concept-api</w:t>
+        </w:r>
+      </w:hyperlink>
     </w:p>
     <w:p>
       <w:pPr>
@@ -3302,7 +2822,7 @@
         </w:rPr>
         <w:t xml:space="preserve">The Machine Learning Server (and Microsoft R Server) </w:t>
       </w:r>
-      <w:hyperlink r:id="rId15" w:tgtFrame="_blank" w:history="1">
+      <w:hyperlink r:id="rId26" w:tgtFrame="_blank" w:history="1">
         <w:r>
           <w:rPr>
             <w:rStyle w:val="Hyperlink"/>
@@ -3323,7 +2843,7 @@
         </w:rPr>
         <w:t xml:space="preserve"> are exposed by the operationalization server, a standards-based server technology </w:t>
       </w:r>
-      <w:hyperlink r:id="rId16" w:history="1">
+      <w:hyperlink r:id="rId27" w:history="1">
         <w:r>
           <w:rPr>
             <w:rStyle w:val="Hyperlink"/>
@@ -3342,27 +2862,7 @@
           <w:szCs w:val="22"/>
           <w:lang w:val="en-US"/>
         </w:rPr>
-        <w:t xml:space="preserve">. With the Machine Learning Server configured to operationalize, the full statistics, analytics, and visualization capabilities of R and Python </w:t>
-      </w:r>
-      <w:proofErr w:type="gramStart"/>
-      <w:r>
-        <w:rPr>
-          <w:rFonts w:asciiTheme="minorHAnsi" w:hAnsiTheme="minorHAnsi" w:cstheme="minorHAnsi"/>
-          <w:sz w:val="22"/>
-          <w:szCs w:val="22"/>
-          <w:lang w:val="en-US"/>
-        </w:rPr>
-        <w:t>can now be directly leveraged</w:t>
-      </w:r>
-      <w:proofErr w:type="gramEnd"/>
-      <w:r>
-        <w:rPr>
-          <w:rFonts w:asciiTheme="minorHAnsi" w:hAnsiTheme="minorHAnsi" w:cstheme="minorHAnsi"/>
-          <w:sz w:val="22"/>
-          <w:szCs w:val="22"/>
-          <w:lang w:val="en-US"/>
-        </w:rPr>
-        <w:t xml:space="preserve"> inside Web, desktop and mobile applications.</w:t>
+        <w:t>. With the Machine Learning Server configured to operationalize, the full statistics, analytics, and visualization capabilities of R and Python can now be directly leveraged inside Web, desktop and mobile applications.</w:t>
       </w:r>
       <w:r>
         <w:rPr>
@@ -3392,19 +2892,39 @@
           <w:szCs w:val="22"/>
           <w:lang w:val="en-US"/>
         </w:rPr>
-        <w:t xml:space="preserve">The APIs available with Machine Learning Server </w:t>
-      </w:r>
-      <w:proofErr w:type="gramStart"/>
-      <w:r>
+        <w:t>The APIs available with Machine Learning Server can be categorized into two groups: Core APIs and the Service Consumption APIs.</w:t>
+      </w:r>
+    </w:p>
+    <w:p>
+      <w:pPr>
+        <w:pStyle w:val="Heading2"/>
+        <w:rPr>
+          <w:rFonts w:asciiTheme="minorHAnsi" w:eastAsiaTheme="minorHAnsi" w:hAnsiTheme="minorHAnsi" w:cstheme="minorHAnsi"/>
+          <w:sz w:val="22"/>
+          <w:szCs w:val="22"/>
+          <w:lang w:val="en-US"/>
+        </w:rPr>
+      </w:pPr>
+      <w:r>
+        <w:rPr>
+          <w:rFonts w:asciiTheme="minorHAnsi" w:eastAsiaTheme="minorHAnsi" w:hAnsiTheme="minorHAnsi" w:cstheme="minorHAnsi"/>
+          <w:sz w:val="22"/>
+          <w:szCs w:val="22"/>
+          <w:lang w:val="en-US"/>
+        </w:rPr>
+        <w:t>Core APIs for Operationalization</w:t>
+      </w:r>
+    </w:p>
+    <w:p>
+      <w:pPr>
+        <w:pStyle w:val="lf-text-block"/>
         <w:rPr>
           <w:rFonts w:asciiTheme="minorHAnsi" w:hAnsiTheme="minorHAnsi" w:cstheme="minorHAnsi"/>
           <w:sz w:val="22"/>
           <w:szCs w:val="22"/>
           <w:lang w:val="en-US"/>
         </w:rPr>
-        <w:t>can be categorized</w:t>
-      </w:r>
-      <w:proofErr w:type="gramEnd"/>
+      </w:pPr>
       <w:r>
         <w:rPr>
           <w:rFonts w:asciiTheme="minorHAnsi" w:hAnsiTheme="minorHAnsi" w:cstheme="minorHAnsi"/>
@@ -3412,67 +2932,7 @@
           <w:szCs w:val="22"/>
           <w:lang w:val="en-US"/>
         </w:rPr>
-        <w:t xml:space="preserve"> into two groups: Core APIs and the Service Consumption APIs.</w:t>
-      </w:r>
-    </w:p>
-    <w:p>
-      <w:pPr>
-        <w:pStyle w:val="Heading2"/>
-        <w:rPr>
-          <w:rFonts w:asciiTheme="minorHAnsi" w:eastAsiaTheme="minorHAnsi" w:hAnsiTheme="minorHAnsi" w:cstheme="minorHAnsi"/>
-          <w:sz w:val="22"/>
-          <w:szCs w:val="22"/>
-          <w:lang w:val="en-US"/>
-        </w:rPr>
-      </w:pPr>
-      <w:r>
-        <w:rPr>
-          <w:rFonts w:asciiTheme="minorHAnsi" w:eastAsiaTheme="minorHAnsi" w:hAnsiTheme="minorHAnsi" w:cstheme="minorHAnsi"/>
-          <w:sz w:val="22"/>
-          <w:szCs w:val="22"/>
-          <w:lang w:val="en-US"/>
-        </w:rPr>
-        <w:t>Core APIs for Operationalization</w:t>
-      </w:r>
-    </w:p>
-    <w:p>
-      <w:pPr>
-        <w:pStyle w:val="lf-text-block"/>
-        <w:rPr>
-          <w:rFonts w:asciiTheme="minorHAnsi" w:hAnsiTheme="minorHAnsi" w:cstheme="minorHAnsi"/>
-          <w:sz w:val="22"/>
-          <w:szCs w:val="22"/>
-          <w:lang w:val="en-US"/>
-        </w:rPr>
-      </w:pPr>
-      <w:r>
-        <w:rPr>
-          <w:rFonts w:asciiTheme="minorHAnsi" w:hAnsiTheme="minorHAnsi" w:cstheme="minorHAnsi"/>
-          <w:sz w:val="22"/>
-          <w:szCs w:val="22"/>
-          <w:lang w:val="en-US"/>
-        </w:rPr>
-        <w:t xml:space="preserve">These </w:t>
-      </w:r>
-      <w:proofErr w:type="gramStart"/>
-      <w:r>
-        <w:rPr>
-          <w:rFonts w:asciiTheme="minorHAnsi" w:hAnsiTheme="minorHAnsi" w:cstheme="minorHAnsi"/>
-          <w:sz w:val="22"/>
-          <w:szCs w:val="22"/>
-          <w:lang w:val="en-US"/>
-        </w:rPr>
-        <w:t>core</w:t>
-      </w:r>
-      <w:proofErr w:type="gramEnd"/>
-      <w:r>
-        <w:rPr>
-          <w:rFonts w:asciiTheme="minorHAnsi" w:hAnsiTheme="minorHAnsi" w:cstheme="minorHAnsi"/>
-          <w:sz w:val="22"/>
-          <w:szCs w:val="22"/>
-          <w:lang w:val="en-US"/>
-        </w:rPr>
-        <w:t xml:space="preserve"> REST APIs expose the R or Python platform as a service allowing the integration of Python models and R statistics, analytics, and visualizations inside Web, desktop and mobile applications. These APIs enable you to publish Machine Learning Server-hosted </w:t>
+        <w:t xml:space="preserve">These core REST APIs expose the R or Python platform as a service allowing the integration of Python models and R statistics, analytics, and visualizations inside Web, desktop and mobile applications. These APIs enable you to publish Machine Learning Server-hosted </w:t>
       </w:r>
       <w:r>
         <w:rPr>
@@ -3510,27 +2970,7 @@
           <w:szCs w:val="22"/>
           <w:lang w:val="en-US"/>
         </w:rPr>
-        <w:t xml:space="preserve">. These core operationalization APIs </w:t>
-      </w:r>
-      <w:proofErr w:type="gramStart"/>
-      <w:r>
-        <w:rPr>
-          <w:rFonts w:asciiTheme="minorHAnsi" w:hAnsiTheme="minorHAnsi" w:cstheme="minorHAnsi"/>
-          <w:sz w:val="22"/>
-          <w:szCs w:val="22"/>
-          <w:lang w:val="en-US"/>
-        </w:rPr>
-        <w:t>can be grouped</w:t>
-      </w:r>
-      <w:proofErr w:type="gramEnd"/>
-      <w:r>
-        <w:rPr>
-          <w:rFonts w:asciiTheme="minorHAnsi" w:hAnsiTheme="minorHAnsi" w:cstheme="minorHAnsi"/>
-          <w:sz w:val="22"/>
-          <w:szCs w:val="22"/>
-          <w:lang w:val="en-US"/>
-        </w:rPr>
-        <w:t xml:space="preserve"> into several categories as shown in this table. </w:t>
+        <w:t xml:space="preserve">. These core operationalization APIs can be grouped into several categories as shown in this table. </w:t>
       </w:r>
     </w:p>
     <w:tbl>
@@ -3671,7 +3111,7 @@
             <w:pPr>
               <w:jc w:val="center"/>
             </w:pPr>
-            <w:hyperlink r:id="rId17" w:anchor="authentication-apis" w:tgtFrame="_blank" w:history="1">
+            <w:hyperlink r:id="rId28" w:anchor="authentication-apis" w:tgtFrame="_blank" w:history="1">
               <w:r>
                 <w:rPr>
                   <w:rStyle w:val="Hyperlink"/>
@@ -3783,7 +3223,7 @@
               </w:rPr>
               <w:t xml:space="preserve">), an endpoint is registered and a </w:t>
             </w:r>
-            <w:hyperlink r:id="rId18" w:history="1">
+            <w:hyperlink r:id="rId29" w:history="1">
               <w:r>
                 <w:rPr>
                   <w:rStyle w:val="Hyperlink"/>
@@ -3810,7 +3250,7 @@
             <w:pPr>
               <w:jc w:val="center"/>
             </w:pPr>
-            <w:hyperlink r:id="rId19" w:anchor="services-management-apis" w:tgtFrame="_blank" w:history="1">
+            <w:hyperlink r:id="rId30" w:anchor="services-management-apis" w:tgtFrame="_blank" w:history="1">
               <w:r>
                 <w:rPr>
                   <w:rStyle w:val="Hyperlink"/>
@@ -3867,7 +3307,7 @@
             <w:pPr>
               <w:jc w:val="center"/>
             </w:pPr>
-            <w:hyperlink r:id="rId20" w:anchor="session-apis" w:tgtFrame="_blank" w:history="1">
+            <w:hyperlink r:id="rId31" w:anchor="session-apis" w:tgtFrame="_blank" w:history="1">
               <w:r>
                 <w:rPr>
                   <w:rStyle w:val="Hyperlink"/>
@@ -3907,7 +3347,7 @@
               </w:rPr>
               <w:t xml:space="preserve">These APIs provide different operations to access and manage workspace snapshots. A snapshot is a prepared environment image of an R or Python session saved to Machine Learning Server, which includes the session's packages, objects and data files. This snapshot can be loaded into any subsequent remote session for the user who created it. </w:t>
             </w:r>
-            <w:hyperlink r:id="rId21" w:anchor="snapshot" w:history="1">
+            <w:hyperlink r:id="rId32" w:anchor="snapshot" w:history="1">
               <w:proofErr w:type="spellStart"/>
               <w:r>
                 <w:rPr>
@@ -3985,7 +3425,7 @@
             <w:pPr>
               <w:jc w:val="center"/>
             </w:pPr>
-            <w:hyperlink r:id="rId22" w:anchor="snapshot-apis" w:tgtFrame="_blank" w:history="1">
+            <w:hyperlink r:id="rId33" w:anchor="snapshot-apis" w:tgtFrame="_blank" w:history="1">
               <w:r>
                 <w:rPr>
                   <w:rStyle w:val="Hyperlink"/>
@@ -4025,7 +3465,7 @@
               </w:rPr>
               <w:t xml:space="preserve">This API returns a health report of the configuration, including the number of nodes, </w:t>
             </w:r>
-            <w:hyperlink r:id="rId23" w:anchor="pool" w:history="1">
+            <w:hyperlink r:id="rId34" w:anchor="pool" w:history="1">
               <w:r>
                 <w:rPr>
                   <w:rStyle w:val="Hyperlink"/>
@@ -4043,7 +3483,7 @@
             <w:r>
               <w:t xml:space="preserve">A </w:t>
             </w:r>
-            <w:hyperlink r:id="rId24" w:history="1">
+            <w:hyperlink r:id="rId35" w:history="1">
               <w:proofErr w:type="spellStart"/>
               <w:r>
                 <w:rPr>
@@ -4152,72 +3592,7 @@
           <w:szCs w:val="22"/>
           <w:lang w:val="en-US" w:eastAsia="en-US"/>
         </w:rPr>
-        <w:t xml:space="preserve">The core APIs are accessible from and described in </w:t>
-      </w:r>
-      <w:r>
-        <w:rPr>
-          <w:rFonts w:asciiTheme="minorHAnsi" w:eastAsiaTheme="minorHAnsi" w:hAnsiTheme="minorHAnsi" w:cstheme="minorBidi"/>
-          <w:sz w:val="22"/>
-          <w:szCs w:val="22"/>
-          <w:lang w:val="en-US" w:eastAsia="en-US"/>
-        </w:rPr>
-        <w:t>mlserver-swagger-&lt;version&gt;.json</w:t>
-      </w:r>
-      <w:r>
-        <w:rPr>
-          <w:rFonts w:asciiTheme="minorHAnsi" w:eastAsiaTheme="minorHAnsi" w:hAnsiTheme="minorHAnsi" w:cstheme="minorBidi"/>
-          <w:sz w:val="22"/>
-          <w:szCs w:val="22"/>
-          <w:lang w:val="en-US" w:eastAsia="en-US"/>
-        </w:rPr>
-        <w:t xml:space="preserve">, </w:t>
-      </w:r>
-      <w:r>
-        <w:rPr>
-          <w:rFonts w:asciiTheme="minorHAnsi" w:eastAsiaTheme="minorHAnsi" w:hAnsiTheme="minorHAnsi" w:cstheme="minorBidi"/>
-          <w:sz w:val="22"/>
-          <w:szCs w:val="22"/>
-          <w:lang w:val="en-US" w:eastAsia="en-US"/>
-        </w:rPr>
-        <w:t>a Swagger-based JSON doc</w:t>
-      </w:r>
-      <w:bookmarkStart w:id="0" w:name="_GoBack"/>
-      <w:bookmarkEnd w:id="0"/>
-      <w:r>
-        <w:rPr>
-          <w:rFonts w:asciiTheme="minorHAnsi" w:eastAsiaTheme="minorHAnsi" w:hAnsiTheme="minorHAnsi" w:cstheme="minorBidi"/>
-          <w:sz w:val="22"/>
-          <w:szCs w:val="22"/>
-          <w:lang w:val="en-US" w:eastAsia="en-US"/>
-        </w:rPr>
-        <w:t>ument</w:t>
-      </w:r>
-      <w:r>
-        <w:rPr>
-          <w:rFonts w:asciiTheme="minorHAnsi" w:eastAsiaTheme="minorHAnsi" w:hAnsiTheme="minorHAnsi" w:cstheme="minorBidi"/>
-          <w:sz w:val="22"/>
-          <w:szCs w:val="22"/>
-          <w:lang w:val="en-US" w:eastAsia="en-US"/>
-        </w:rPr>
-        <w:t xml:space="preserve">. Download this file from https://microsoft.github.io/deployr-api-docs/swagger/mlserver-swagger-&lt;version&gt;.json, where </w:t>
-      </w:r>
-      <w:r>
-        <w:rPr>
-          <w:rFonts w:asciiTheme="minorHAnsi" w:eastAsiaTheme="minorHAnsi" w:hAnsiTheme="minorHAnsi" w:cstheme="minorBidi"/>
-          <w:sz w:val="22"/>
-          <w:szCs w:val="22"/>
-          <w:lang w:val="en-US" w:eastAsia="en-US"/>
-        </w:rPr>
-        <w:t>&lt;version&gt;</w:t>
-      </w:r>
-      <w:r>
-        <w:rPr>
-          <w:rFonts w:asciiTheme="minorHAnsi" w:eastAsiaTheme="minorHAnsi" w:hAnsiTheme="minorHAnsi" w:cstheme="minorBidi"/>
-          <w:sz w:val="22"/>
-          <w:szCs w:val="22"/>
-          <w:lang w:val="en-US" w:eastAsia="en-US"/>
-        </w:rPr>
-        <w:t xml:space="preserve"> is the 3-digit product version number. Swagger is a popular specification for a JSON file that describes REST APIs.</w:t>
+        <w:t>The core APIs are accessible from and described in mlserver-swagger-&lt;version&gt;.json, a Swagger-based JSON document. Download this file from https://microsoft.github.io/deployr-api-docs/swagger/mlserver-swagger-&lt;version&gt;.json, where &lt;version&gt; is the 3-digit product version number. Swagger is a popular specification for a JSON file that describes REST APIs.</w:t>
       </w:r>
     </w:p>
     <w:p>
@@ -4257,27 +3632,7 @@
           <w:szCs w:val="22"/>
           <w:lang w:val="en-US"/>
         </w:rPr>
-        <w:t xml:space="preserve">The service consumption REST APIs expose a wide range of Python and R analytics services to client application developers. After Python or R code </w:t>
-      </w:r>
-      <w:proofErr w:type="gramStart"/>
-      <w:r>
-        <w:rPr>
-          <w:rFonts w:asciiTheme="minorHAnsi" w:hAnsiTheme="minorHAnsi" w:cstheme="minorHAnsi"/>
-          <w:sz w:val="22"/>
-          <w:szCs w:val="22"/>
-          <w:lang w:val="en-US"/>
-        </w:rPr>
-        <w:t>is published and exposed by the server as a web service,</w:t>
-      </w:r>
-      <w:proofErr w:type="gramEnd"/>
-      <w:r>
-        <w:rPr>
-          <w:rFonts w:asciiTheme="minorHAnsi" w:hAnsiTheme="minorHAnsi" w:cstheme="minorHAnsi"/>
-          <w:sz w:val="22"/>
-          <w:szCs w:val="22"/>
-          <w:lang w:val="en-US"/>
-        </w:rPr>
-        <w:t xml:space="preserve"> an application can make API </w:t>
+        <w:t xml:space="preserve">The service consumption REST APIs expose a wide range of Python and R analytics services to client application developers. After Python or R code is published and exposed by the server as a web service, an application can make API </w:t>
       </w:r>
       <w:r>
         <w:rPr>
@@ -4480,7 +3835,7 @@
             <w:hideMark/>
           </w:tcPr>
           <w:p>
-            <w:hyperlink r:id="rId25" w:history="1">
+            <w:hyperlink r:id="rId36" w:history="1">
               <w:r>
                 <w:rPr>
                   <w:rStyle w:val="Hyperlink"/>
@@ -4552,21 +3907,7 @@
               <w:rPr>
                 <w:lang w:val="en-US"/>
               </w:rPr>
-              <w:t xml:space="preserve">This option provides a zipped file, free when you sign up for Visual Studio Dev Essentials. Developer edition has the same features as Enterprise, except it </w:t>
-            </w:r>
-            <w:proofErr w:type="gramStart"/>
-            <w:r>
-              <w:rPr>
-                <w:lang w:val="en-US"/>
-              </w:rPr>
-              <w:t>is licensed</w:t>
-            </w:r>
-            <w:proofErr w:type="gramEnd"/>
-            <w:r>
-              <w:rPr>
-                <w:lang w:val="en-US"/>
-              </w:rPr>
-              <w:t xml:space="preserve"> for development scenarios. </w:t>
+              <w:t xml:space="preserve">This option provides a zipped file, free when you sign up for Visual Studio Dev Essentials. Developer edition has the same features as Enterprise, except it is licensed for development scenarios. </w:t>
             </w:r>
             <w:r>
               <w:rPr>
@@ -4605,21 +3946,7 @@
                 <w:lang w:val="en-US"/>
               </w:rPr>
               <w:lastRenderedPageBreak/>
-              <w:t xml:space="preserve">2. Make sure </w:t>
-            </w:r>
-            <w:proofErr w:type="gramStart"/>
-            <w:r>
-              <w:rPr>
-                <w:lang w:val="en-US"/>
-              </w:rPr>
-              <w:t>you're</w:t>
-            </w:r>
-            <w:proofErr w:type="gramEnd"/>
-            <w:r>
-              <w:rPr>
-                <w:lang w:val="en-US"/>
-              </w:rPr>
-              <w:t xml:space="preserve"> in the right place: </w:t>
+              <w:t xml:space="preserve">2. Make sure you're in the right place: </w:t>
             </w:r>
             <w:r>
               <w:rPr>
@@ -4714,28 +4041,14 @@
             <w:hideMark/>
           </w:tcPr>
           <w:p>
-            <w:r>
-              <w:lastRenderedPageBreak/>
-              <w:fldChar w:fldCharType="begin"/>
-            </w:r>
-            <w:r>
-              <w:instrText xml:space="preserve"> HYPERLINK "http://go.microsoft.com/fwlink/?LinkId=717966&amp;clcid=0x409" </w:instrText>
-            </w:r>
-            <w:r>
-              <w:fldChar w:fldCharType="separate"/>
-            </w:r>
-            <w:r>
-              <w:rPr>
-                <w:rStyle w:val="Hyperlink"/>
-              </w:rPr>
-              <w:t>Volume Licensing Service Center (VLSC)</w:t>
-            </w:r>
-            <w:r>
-              <w:rPr>
-                <w:rStyle w:val="Hyperlink"/>
-              </w:rPr>
-              <w:fldChar w:fldCharType="end"/>
-            </w:r>
+            <w:hyperlink r:id="rId37" w:history="1">
+              <w:r>
+                <w:rPr>
+                  <w:rStyle w:val="Hyperlink"/>
+                </w:rPr>
+                <w:t>Volume Licensing Service Center (VLSC)</w:t>
+              </w:r>
+            </w:hyperlink>
           </w:p>
         </w:tc>
         <w:tc>
@@ -4782,49 +4095,36 @@
             <w:hideMark/>
           </w:tcPr>
           <w:p>
-            <w:r>
-              <w:fldChar w:fldCharType="begin"/>
-            </w:r>
-            <w:r>
-              <w:instrText xml:space="preserve"> HYPERLINK "https://msdn.microsoft.com/subscriptions/downloads/hh442898.aspx" </w:instrText>
-            </w:r>
-            <w:r>
-              <w:fldChar w:fldCharType="separate"/>
-            </w:r>
-            <w:r>
-              <w:rPr>
-                <w:rStyle w:val="Hyperlink"/>
-              </w:rPr>
-              <w:t xml:space="preserve">MSDN </w:t>
-            </w:r>
-            <w:proofErr w:type="spellStart"/>
-            <w:r>
-              <w:rPr>
-                <w:rStyle w:val="Hyperlink"/>
-              </w:rPr>
-              <w:t>subscription</w:t>
-            </w:r>
-            <w:proofErr w:type="spellEnd"/>
-            <w:r>
-              <w:rPr>
-                <w:rStyle w:val="Hyperlink"/>
-              </w:rPr>
-              <w:t xml:space="preserve"> </w:t>
-            </w:r>
-            <w:proofErr w:type="spellStart"/>
-            <w:r>
-              <w:rPr>
-                <w:rStyle w:val="Hyperlink"/>
-              </w:rPr>
-              <w:t>downloads</w:t>
-            </w:r>
-            <w:proofErr w:type="spellEnd"/>
-            <w:r>
-              <w:rPr>
-                <w:rStyle w:val="Hyperlink"/>
-              </w:rPr>
-              <w:fldChar w:fldCharType="end"/>
-            </w:r>
+            <w:hyperlink r:id="rId38" w:history="1">
+              <w:r>
+                <w:rPr>
+                  <w:rStyle w:val="Hyperlink"/>
+                </w:rPr>
+                <w:t xml:space="preserve">MSDN </w:t>
+              </w:r>
+              <w:proofErr w:type="spellStart"/>
+              <w:r>
+                <w:rPr>
+                  <w:rStyle w:val="Hyperlink"/>
+                </w:rPr>
+                <w:t>subscription</w:t>
+              </w:r>
+              <w:proofErr w:type="spellEnd"/>
+              <w:r>
+                <w:rPr>
+                  <w:rStyle w:val="Hyperlink"/>
+                </w:rPr>
+                <w:t xml:space="preserve"> </w:t>
+              </w:r>
+              <w:proofErr w:type="spellStart"/>
+              <w:r>
+                <w:rPr>
+                  <w:rStyle w:val="Hyperlink"/>
+                </w:rPr>
+                <w:t>downloads</w:t>
+              </w:r>
+              <w:proofErr w:type="spellEnd"/>
+            </w:hyperlink>
           </w:p>
         </w:tc>
         <w:tc>
@@ -4883,6 +4183,29 @@
     </w:p>
     <w:p>
       <w:pPr>
+        <w:spacing w:before="100" w:beforeAutospacing="1" w:after="100" w:afterAutospacing="1" w:line="240" w:lineRule="auto"/>
+        <w:outlineLvl w:val="1"/>
+        <w:rPr>
+          <w:b/>
+          <w:bCs/>
+          <w:sz w:val="28"/>
+          <w:szCs w:val="28"/>
+          <w:lang w:val="en-US"/>
+        </w:rPr>
+      </w:pPr>
+      <w:r>
+        <w:rPr>
+          <w:b/>
+          <w:bCs/>
+          <w:sz w:val="28"/>
+          <w:szCs w:val="28"/>
+          <w:lang w:val="en-US"/>
+        </w:rPr>
+        <w:t>Configuration of ML Server</w:t>
+      </w:r>
+    </w:p>
+    <w:p>
+      <w:pPr>
         <w:pStyle w:val="Heading1"/>
         <w:rPr>
           <w:rFonts w:asciiTheme="minorHAnsi" w:eastAsiaTheme="minorHAnsi" w:hAnsiTheme="minorHAnsi" w:cstheme="minorBidi"/>
@@ -4892,6 +4215,254 @@
           <w:sz w:val="22"/>
           <w:szCs w:val="22"/>
           <w:lang w:val="en-US" w:eastAsia="en-US"/>
+        </w:rPr>
+      </w:pPr>
+      <w:r>
+        <w:rPr>
+          <w:rFonts w:asciiTheme="minorHAnsi" w:eastAsiaTheme="minorHAnsi" w:hAnsiTheme="minorHAnsi" w:cstheme="minorBidi"/>
+          <w:b w:val="0"/>
+          <w:bCs w:val="0"/>
+          <w:kern w:val="0"/>
+          <w:sz w:val="22"/>
+          <w:szCs w:val="22"/>
+          <w:lang w:val="en-US" w:eastAsia="en-US"/>
+        </w:rPr>
+        <w:t>Machine Learning Server offers two types of configuration for operationalizing analytics and remote execution:</w:t>
+      </w:r>
+    </w:p>
+    <w:p>
+      <w:pPr>
+        <w:pStyle w:val="Heading1"/>
+        <w:rPr>
+          <w:rFonts w:asciiTheme="minorHAnsi" w:eastAsiaTheme="minorHAnsi" w:hAnsiTheme="minorHAnsi" w:cstheme="minorBidi"/>
+          <w:kern w:val="0"/>
+          <w:sz w:val="22"/>
+          <w:szCs w:val="22"/>
+          <w:lang w:eastAsia="en-US"/>
+        </w:rPr>
+      </w:pPr>
+      <w:r>
+        <w:rPr>
+          <w:rFonts w:asciiTheme="minorHAnsi" w:eastAsiaTheme="minorHAnsi" w:hAnsiTheme="minorHAnsi" w:cstheme="minorBidi"/>
+          <w:kern w:val="0"/>
+          <w:sz w:val="22"/>
+          <w:szCs w:val="22"/>
+          <w:lang w:val="en-US" w:eastAsia="en-US"/>
+        </w:rPr>
+        <w:t xml:space="preserve">One-box </w:t>
+      </w:r>
+    </w:p>
+    <w:p>
+      <w:pPr>
+        <w:pStyle w:val="Heading1"/>
+        <w:rPr>
+          <w:rStyle w:val="Strong"/>
+          <w:lang w:val="en-US"/>
+        </w:rPr>
+      </w:pPr>
+      <w:r>
+        <w:rPr>
+          <w:noProof/>
+        </w:rPr>
+        <w:drawing>
+          <wp:inline distT="0" distB="0" distL="0" distR="0" wp14:anchorId="10334216" wp14:editId="4633EDA6">
+            <wp:extent cx="5050162" cy="2998211"/>
+            <wp:effectExtent l="0" t="0" r="0" b="0"/>
+            <wp:docPr id="5" name="Picture 5" descr="One-box configuration"/>
+            <wp:cNvGraphicFramePr>
+              <a:graphicFrameLocks xmlns:a="http://schemas.openxmlformats.org/drawingml/2006/main" noChangeAspect="1"/>
+            </wp:cNvGraphicFramePr>
+            <a:graphic xmlns:a="http://schemas.openxmlformats.org/drawingml/2006/main">
+              <a:graphicData uri="http://schemas.openxmlformats.org/drawingml/2006/picture">
+                <pic:pic xmlns:pic="http://schemas.openxmlformats.org/drawingml/2006/picture">
+                  <pic:nvPicPr>
+                    <pic:cNvPr id="0" name="Picture 5" descr="One-box configuration"/>
+                    <pic:cNvPicPr>
+                      <a:picLocks noChangeAspect="1" noChangeArrowheads="1"/>
+                    </pic:cNvPicPr>
+                  </pic:nvPicPr>
+                  <pic:blipFill>
+                    <a:blip r:embed="rId39">
+                      <a:extLst>
+                        <a:ext uri="{28A0092B-C50C-407E-A947-70E740481C1C}">
+                          <a14:useLocalDpi xmlns:a14="http://schemas.microsoft.com/office/drawing/2010/main" val="0"/>
+                        </a:ext>
+                      </a:extLst>
+                    </a:blip>
+                    <a:srcRect/>
+                    <a:stretch>
+                      <a:fillRect/>
+                    </a:stretch>
+                  </pic:blipFill>
+                  <pic:spPr bwMode="auto">
+                    <a:xfrm>
+                      <a:off x="0" y="0"/>
+                      <a:ext cx="5055855" cy="3001591"/>
+                    </a:xfrm>
+                    <a:prstGeom prst="rect">
+                      <a:avLst/>
+                    </a:prstGeom>
+                    <a:noFill/>
+                    <a:ln>
+                      <a:noFill/>
+                    </a:ln>
+                  </pic:spPr>
+                </pic:pic>
+              </a:graphicData>
+            </a:graphic>
+          </wp:inline>
+        </w:drawing>
+      </w:r>
+    </w:p>
+    <w:p>
+      <w:pPr>
+        <w:pStyle w:val="Heading1"/>
+        <w:rPr>
+          <w:rStyle w:val="Strong"/>
+          <w:lang w:val="en-US"/>
+        </w:rPr>
+      </w:pPr>
+    </w:p>
+    <w:p>
+      <w:pPr>
+        <w:pStyle w:val="Heading1"/>
+        <w:tabs>
+          <w:tab w:val="left" w:pos="3583"/>
+        </w:tabs>
+        <w:rPr>
+          <w:rFonts w:asciiTheme="minorHAnsi" w:eastAsiaTheme="minorHAnsi" w:hAnsiTheme="minorHAnsi" w:cstheme="minorBidi"/>
+          <w:kern w:val="0"/>
+          <w:sz w:val="22"/>
+          <w:szCs w:val="22"/>
+          <w:lang w:eastAsia="en-US"/>
+        </w:rPr>
+      </w:pPr>
+      <w:proofErr w:type="gramStart"/>
+      <w:r>
+        <w:rPr>
+          <w:rFonts w:asciiTheme="minorHAnsi" w:eastAsiaTheme="minorHAnsi" w:hAnsiTheme="minorHAnsi" w:cstheme="minorBidi"/>
+          <w:kern w:val="0"/>
+          <w:sz w:val="22"/>
+          <w:szCs w:val="22"/>
+          <w:lang w:val="en-US" w:eastAsia="en-US"/>
+        </w:rPr>
+        <w:t>and</w:t>
+      </w:r>
+      <w:proofErr w:type="gramEnd"/>
+      <w:r>
+        <w:rPr>
+          <w:rFonts w:asciiTheme="minorHAnsi" w:eastAsiaTheme="minorHAnsi" w:hAnsiTheme="minorHAnsi" w:cstheme="minorBidi"/>
+          <w:kern w:val="0"/>
+          <w:sz w:val="22"/>
+          <w:szCs w:val="22"/>
+          <w:lang w:val="en-US" w:eastAsia="en-US"/>
+        </w:rPr>
+        <w:t xml:space="preserve"> Enterprise</w:t>
+      </w:r>
+      <w:r>
+        <w:rPr>
+          <w:rFonts w:asciiTheme="minorHAnsi" w:eastAsiaTheme="minorHAnsi" w:hAnsiTheme="minorHAnsi" w:cstheme="minorBidi"/>
+          <w:kern w:val="0"/>
+          <w:sz w:val="22"/>
+          <w:szCs w:val="22"/>
+          <w:lang w:eastAsia="en-US"/>
+        </w:rPr>
+        <w:tab/>
+      </w:r>
+    </w:p>
+    <w:p>
+      <w:pPr>
+        <w:pStyle w:val="Heading1"/>
+        <w:tabs>
+          <w:tab w:val="left" w:pos="3583"/>
+        </w:tabs>
+        <w:rPr>
+          <w:rFonts w:asciiTheme="minorHAnsi" w:eastAsiaTheme="minorHAnsi" w:hAnsiTheme="minorHAnsi" w:cstheme="minorBidi"/>
+          <w:b w:val="0"/>
+          <w:bCs w:val="0"/>
+          <w:kern w:val="0"/>
+          <w:sz w:val="22"/>
+          <w:szCs w:val="22"/>
+          <w:lang w:val="en-US" w:eastAsia="en-US"/>
+        </w:rPr>
+      </w:pPr>
+      <w:bookmarkStart w:id="0" w:name="_GoBack"/>
+      <w:r>
+        <w:rPr>
+          <w:noProof/>
+        </w:rPr>
+        <w:lastRenderedPageBreak/>
+        <w:drawing>
+          <wp:inline distT="0" distB="0" distL="0" distR="0" wp14:anchorId="5294D99E" wp14:editId="08FC6D0B">
+            <wp:extent cx="5760720" cy="3852784"/>
+            <wp:effectExtent l="0" t="0" r="0" b="0"/>
+            <wp:docPr id="7" name="Picture 7" descr="Enterprise Configuration"/>
+            <wp:cNvGraphicFramePr>
+              <a:graphicFrameLocks xmlns:a="http://schemas.openxmlformats.org/drawingml/2006/main" noChangeAspect="1"/>
+            </wp:cNvGraphicFramePr>
+            <a:graphic xmlns:a="http://schemas.openxmlformats.org/drawingml/2006/main">
+              <a:graphicData uri="http://schemas.openxmlformats.org/drawingml/2006/picture">
+                <pic:pic xmlns:pic="http://schemas.openxmlformats.org/drawingml/2006/picture">
+                  <pic:nvPicPr>
+                    <pic:cNvPr id="0" name="Picture 7" descr="Enterprise Configuration"/>
+                    <pic:cNvPicPr>
+                      <a:picLocks noChangeAspect="1" noChangeArrowheads="1"/>
+                    </pic:cNvPicPr>
+                  </pic:nvPicPr>
+                  <pic:blipFill>
+                    <a:blip r:embed="rId40" cstate="print">
+                      <a:extLst>
+                        <a:ext uri="{28A0092B-C50C-407E-A947-70E740481C1C}">
+                          <a14:useLocalDpi xmlns:a14="http://schemas.microsoft.com/office/drawing/2010/main" val="0"/>
+                        </a:ext>
+                      </a:extLst>
+                    </a:blip>
+                    <a:srcRect/>
+                    <a:stretch>
+                      <a:fillRect/>
+                    </a:stretch>
+                  </pic:blipFill>
+                  <pic:spPr bwMode="auto">
+                    <a:xfrm>
+                      <a:off x="0" y="0"/>
+                      <a:ext cx="5760720" cy="3852784"/>
+                    </a:xfrm>
+                    <a:prstGeom prst="rect">
+                      <a:avLst/>
+                    </a:prstGeom>
+                    <a:noFill/>
+                    <a:ln>
+                      <a:noFill/>
+                    </a:ln>
+                  </pic:spPr>
+                </pic:pic>
+              </a:graphicData>
+            </a:graphic>
+          </wp:inline>
+        </w:drawing>
+      </w:r>
+      <w:bookmarkEnd w:id="0"/>
+    </w:p>
+    <w:p>
+      <w:pPr>
+        <w:rPr>
+          <w:lang w:val="en-US"/>
+        </w:rPr>
+      </w:pPr>
+    </w:p>
+    <w:p>
+      <w:pPr>
+        <w:jc w:val="center"/>
+        <w:rPr>
+          <w:lang w:val="en-US"/>
+        </w:rPr>
+      </w:pPr>
+    </w:p>
+    <w:p>
+      <w:pPr>
+        <w:jc w:val="center"/>
+        <w:rPr>
+          <w:lang w:val="en-US"/>
         </w:rPr>
       </w:pPr>
     </w:p>

</xml_diff>